<commit_message>
Beginning of Previous Work
Made a start to 'Previous Work' section of Background
</commit_message>
<xml_diff>
--- a/Documentation/Introduction & Background.docx
+++ b/Documentation/Introduction & Background.docx
@@ -43,16 +43,29 @@
       <w:pPr>
         <w:spacing w:after="0" w:line="240" w:lineRule="auto"/>
       </w:pPr>
-      <w:r>
-        <w:t xml:space="preserve">placed in student labs/lecture theatres to gather from students: (1) end-of-class ratings; </w:t>
-      </w:r>
-    </w:p>
-    <w:p>
-      <w:pPr>
-        <w:spacing w:after="0" w:line="240" w:lineRule="auto"/>
-      </w:pPr>
-      <w:r>
-        <w:t>(2) text comments; (3) (pos</w:t>
+      <w:proofErr w:type="gramStart"/>
+      <w:r>
+        <w:t>placed</w:t>
+      </w:r>
+      <w:proofErr w:type="gramEnd"/>
+      <w:r>
+        <w:t xml:space="preserve"> in student labs/lecture theatres to gather from students: (1) end-of-class ratings; </w:t>
+      </w:r>
+    </w:p>
+    <w:p>
+      <w:pPr>
+        <w:spacing w:after="0" w:line="240" w:lineRule="auto"/>
+      </w:pPr>
+      <w:r>
+        <w:t xml:space="preserve">(2) </w:t>
+      </w:r>
+      <w:proofErr w:type="gramStart"/>
+      <w:r>
+        <w:t>text</w:t>
+      </w:r>
+      <w:proofErr w:type="gramEnd"/>
+      <w:r>
+        <w:t xml:space="preserve"> comments; (3) (pos</w:t>
       </w:r>
       <w:r>
         <w:t xml:space="preserve">sibly) attendance information. </w:t>
@@ -116,32 +129,60 @@
       <w:pPr>
         <w:spacing w:after="0" w:line="240" w:lineRule="auto"/>
       </w:pPr>
-      <w:r>
-        <w:t xml:space="preserve">class: (i) giving students a mechanism to report their assessment of the class in question </w:t>
-      </w:r>
-    </w:p>
-    <w:p>
-      <w:pPr>
-        <w:spacing w:after="0" w:line="240" w:lineRule="auto"/>
-      </w:pPr>
-      <w:r>
-        <w:t xml:space="preserve">and thereby influence related classes and (ii) helping lecturers to identify and tackle </w:t>
-      </w:r>
-    </w:p>
-    <w:p>
-      <w:pPr>
-        <w:spacing w:after="0" w:line="240" w:lineRule="auto"/>
-      </w:pPr>
-      <w:r>
-        <w:t xml:space="preserve">issues experienced by their students and thereby subsequently develop the curriculum </w:t>
-      </w:r>
-    </w:p>
-    <w:p>
-      <w:pPr>
-        <w:spacing w:after="0" w:line="240" w:lineRule="auto"/>
-      </w:pPr>
-      <w:r>
-        <w:t>accordingly.</w:t>
+      <w:proofErr w:type="gramStart"/>
+      <w:r>
+        <w:t>class</w:t>
+      </w:r>
+      <w:proofErr w:type="gramEnd"/>
+      <w:r>
+        <w:t>: (</w:t>
+      </w:r>
+      <w:proofErr w:type="spellStart"/>
+      <w:r>
+        <w:t>i</w:t>
+      </w:r>
+      <w:proofErr w:type="spellEnd"/>
+      <w:r>
+        <w:t xml:space="preserve">) giving students a mechanism to report their assessment of the class in question </w:t>
+      </w:r>
+    </w:p>
+    <w:p>
+      <w:pPr>
+        <w:spacing w:after="0" w:line="240" w:lineRule="auto"/>
+      </w:pPr>
+      <w:proofErr w:type="gramStart"/>
+      <w:r>
+        <w:t>and</w:t>
+      </w:r>
+      <w:proofErr w:type="gramEnd"/>
+      <w:r>
+        <w:t xml:space="preserve"> thereby influence related classes and (ii) helping lecturers to identify and tackle </w:t>
+      </w:r>
+    </w:p>
+    <w:p>
+      <w:pPr>
+        <w:spacing w:after="0" w:line="240" w:lineRule="auto"/>
+      </w:pPr>
+      <w:proofErr w:type="gramStart"/>
+      <w:r>
+        <w:t>issues</w:t>
+      </w:r>
+      <w:proofErr w:type="gramEnd"/>
+      <w:r>
+        <w:t xml:space="preserve"> experienced by their students and thereby subsequently develop the curriculum </w:t>
+      </w:r>
+    </w:p>
+    <w:p>
+      <w:pPr>
+        <w:spacing w:after="0" w:line="240" w:lineRule="auto"/>
+      </w:pPr>
+      <w:proofErr w:type="gramStart"/>
+      <w:r>
+        <w:t>accordingly</w:t>
+      </w:r>
+      <w:proofErr w:type="gramEnd"/>
+      <w:r>
+        <w:t>.</w:t>
       </w:r>
     </w:p>
     <w:p>
@@ -183,6 +224,69 @@
       <w:r>
         <w:t xml:space="preserve"> This problem is what we aim to solve with this new phase of development. The aim is to provide a mechanism which allows for richer feedback, whilst maintaining the simplicity and accessibility of the original rateMyLab app.</w:t>
       </w:r>
+    </w:p>
+    <w:p>
+      <w:pPr>
+        <w:spacing w:after="0" w:line="240" w:lineRule="auto"/>
+      </w:pPr>
+    </w:p>
+    <w:p>
+      <w:pPr>
+        <w:pStyle w:val="Heading3"/>
+      </w:pPr>
+      <w:r>
+        <w:t>Previous Work</w:t>
+      </w:r>
+    </w:p>
+    <w:p>
+      <w:pPr>
+        <w:spacing w:after="0" w:line="240" w:lineRule="auto"/>
+      </w:pPr>
+    </w:p>
+    <w:p>
+      <w:pPr>
+        <w:spacing w:after="0" w:line="240" w:lineRule="auto"/>
+      </w:pPr>
+      <w:r>
+        <w:t xml:space="preserve">On a more global scale, there has been similar work done in the form of Classroom Communication Systems (CCS). These systems have evolved, from being based on multiple-choice remote controls and then PDAs, to the more modern medium of Tablet </w:t>
+      </w:r>
+      <w:r>
+        <w:t>PCs with wireless connectivity, the idea being that every student in a lab/lecture has one of these devices, and they are all connected through the medium of the CCS.</w:t>
+      </w:r>
+      <w:r>
+        <w:t xml:space="preserve"> These systems are very useful for bringing classes together in a collaborative effort, giving the mechanism for feedback and allowing for live in-class polling, and demonstration of both good and bad examples and scenarios. Group work is also made much easier as student do not have to physically move around to work together</w:t>
+      </w:r>
+      <w:r>
+        <w:t>.</w:t>
+      </w:r>
+    </w:p>
+    <w:p>
+      <w:pPr>
+        <w:spacing w:after="0" w:line="240" w:lineRule="auto"/>
+      </w:pPr>
+    </w:p>
+    <w:p>
+      <w:pPr>
+        <w:spacing w:after="0" w:line="240" w:lineRule="auto"/>
+      </w:pPr>
+      <w:r>
+        <w:t>Some examples of CCS’s are:</w:t>
+      </w:r>
+    </w:p>
+    <w:p>
+      <w:pPr>
+        <w:spacing w:after="0" w:line="240" w:lineRule="auto"/>
+      </w:pPr>
+    </w:p>
+    <w:p>
+      <w:pPr>
+        <w:pStyle w:val="ListParagraph"/>
+        <w:numPr>
+          <w:ilvl w:val="0"/>
+          <w:numId w:val="1"/>
+        </w:numPr>
+        <w:spacing w:after="0" w:line="240" w:lineRule="auto"/>
+      </w:pPr>
       <w:bookmarkStart w:id="0" w:name="_GoBack"/>
       <w:bookmarkEnd w:id="0"/>
     </w:p>
@@ -194,6 +298,127 @@
     </w:sectPr>
   </w:body>
 </w:document>
+</file>
+
+<file path=word/numbering.xml><?xml version="1.0" encoding="utf-8"?>
+<w:numbering xmlns:wpc="http://schemas.microsoft.com/office/word/2010/wordprocessingCanvas" xmlns:mc="http://schemas.openxmlformats.org/markup-compatibility/2006" xmlns:o="urn:schemas-microsoft-com:office:office" xmlns:r="http://schemas.openxmlformats.org/officeDocument/2006/relationships" xmlns:m="http://schemas.openxmlformats.org/officeDocument/2006/math" xmlns:v="urn:schemas-microsoft-com:vml" xmlns:wp14="http://schemas.microsoft.com/office/word/2010/wordprocessingDrawing" xmlns:wp="http://schemas.openxmlformats.org/drawingml/2006/wordprocessingDrawing" xmlns:w10="urn:schemas-microsoft-com:office:word" xmlns:w="http://schemas.openxmlformats.org/wordprocessingml/2006/main" xmlns:w14="http://schemas.microsoft.com/office/word/2010/wordml" xmlns:w15="http://schemas.microsoft.com/office/word/2012/wordml" xmlns:wpg="http://schemas.microsoft.com/office/word/2010/wordprocessingGroup" xmlns:wpi="http://schemas.microsoft.com/office/word/2010/wordprocessingInk" xmlns:wne="http://schemas.microsoft.com/office/word/2006/wordml" xmlns:wps="http://schemas.microsoft.com/office/word/2010/wordprocessingShape" mc:Ignorable="w14 w15 wp14">
+  <w:abstractNum w:abstractNumId="0">
+    <w:nsid w:val="3A982994"/>
+    <w:multiLevelType w:val="hybridMultilevel"/>
+    <w:tmpl w:val="90823272"/>
+    <w:lvl w:ilvl="0" w:tplc="08090001">
+      <w:start w:val="1"/>
+      <w:numFmt w:val="bullet"/>
+      <w:lvlText w:val=""/>
+      <w:lvlJc w:val="left"/>
+      <w:pPr>
+        <w:ind w:left="720" w:hanging="360"/>
+      </w:pPr>
+      <w:rPr>
+        <w:rFonts w:ascii="Symbol" w:hAnsi="Symbol" w:hint="default"/>
+      </w:rPr>
+    </w:lvl>
+    <w:lvl w:ilvl="1" w:tplc="08090003" w:tentative="1">
+      <w:start w:val="1"/>
+      <w:numFmt w:val="bullet"/>
+      <w:lvlText w:val="o"/>
+      <w:lvlJc w:val="left"/>
+      <w:pPr>
+        <w:ind w:left="1440" w:hanging="360"/>
+      </w:pPr>
+      <w:rPr>
+        <w:rFonts w:ascii="Courier New" w:hAnsi="Courier New" w:cs="Courier New" w:hint="default"/>
+      </w:rPr>
+    </w:lvl>
+    <w:lvl w:ilvl="2" w:tplc="08090005" w:tentative="1">
+      <w:start w:val="1"/>
+      <w:numFmt w:val="bullet"/>
+      <w:lvlText w:val=""/>
+      <w:lvlJc w:val="left"/>
+      <w:pPr>
+        <w:ind w:left="2160" w:hanging="360"/>
+      </w:pPr>
+      <w:rPr>
+        <w:rFonts w:ascii="Wingdings" w:hAnsi="Wingdings" w:hint="default"/>
+      </w:rPr>
+    </w:lvl>
+    <w:lvl w:ilvl="3" w:tplc="08090001" w:tentative="1">
+      <w:start w:val="1"/>
+      <w:numFmt w:val="bullet"/>
+      <w:lvlText w:val=""/>
+      <w:lvlJc w:val="left"/>
+      <w:pPr>
+        <w:ind w:left="2880" w:hanging="360"/>
+      </w:pPr>
+      <w:rPr>
+        <w:rFonts w:ascii="Symbol" w:hAnsi="Symbol" w:hint="default"/>
+      </w:rPr>
+    </w:lvl>
+    <w:lvl w:ilvl="4" w:tplc="08090003" w:tentative="1">
+      <w:start w:val="1"/>
+      <w:numFmt w:val="bullet"/>
+      <w:lvlText w:val="o"/>
+      <w:lvlJc w:val="left"/>
+      <w:pPr>
+        <w:ind w:left="3600" w:hanging="360"/>
+      </w:pPr>
+      <w:rPr>
+        <w:rFonts w:ascii="Courier New" w:hAnsi="Courier New" w:cs="Courier New" w:hint="default"/>
+      </w:rPr>
+    </w:lvl>
+    <w:lvl w:ilvl="5" w:tplc="08090005" w:tentative="1">
+      <w:start w:val="1"/>
+      <w:numFmt w:val="bullet"/>
+      <w:lvlText w:val=""/>
+      <w:lvlJc w:val="left"/>
+      <w:pPr>
+        <w:ind w:left="4320" w:hanging="360"/>
+      </w:pPr>
+      <w:rPr>
+        <w:rFonts w:ascii="Wingdings" w:hAnsi="Wingdings" w:hint="default"/>
+      </w:rPr>
+    </w:lvl>
+    <w:lvl w:ilvl="6" w:tplc="08090001" w:tentative="1">
+      <w:start w:val="1"/>
+      <w:numFmt w:val="bullet"/>
+      <w:lvlText w:val=""/>
+      <w:lvlJc w:val="left"/>
+      <w:pPr>
+        <w:ind w:left="5040" w:hanging="360"/>
+      </w:pPr>
+      <w:rPr>
+        <w:rFonts w:ascii="Symbol" w:hAnsi="Symbol" w:hint="default"/>
+      </w:rPr>
+    </w:lvl>
+    <w:lvl w:ilvl="7" w:tplc="08090003" w:tentative="1">
+      <w:start w:val="1"/>
+      <w:numFmt w:val="bullet"/>
+      <w:lvlText w:val="o"/>
+      <w:lvlJc w:val="left"/>
+      <w:pPr>
+        <w:ind w:left="5760" w:hanging="360"/>
+      </w:pPr>
+      <w:rPr>
+        <w:rFonts w:ascii="Courier New" w:hAnsi="Courier New" w:cs="Courier New" w:hint="default"/>
+      </w:rPr>
+    </w:lvl>
+    <w:lvl w:ilvl="8" w:tplc="08090005" w:tentative="1">
+      <w:start w:val="1"/>
+      <w:numFmt w:val="bullet"/>
+      <w:lvlText w:val=""/>
+      <w:lvlJc w:val="left"/>
+      <w:pPr>
+        <w:ind w:left="6480" w:hanging="360"/>
+      </w:pPr>
+      <w:rPr>
+        <w:rFonts w:ascii="Wingdings" w:hAnsi="Wingdings" w:hint="default"/>
+      </w:rPr>
+    </w:lvl>
+  </w:abstractNum>
+  <w:num w:numId="1">
+    <w:abstractNumId w:val="0"/>
+  </w:num>
+</w:numbering>
 </file>
 
 <file path=word/styles.xml><?xml version="1.0" encoding="utf-8"?>
@@ -611,6 +836,50 @@
       <w:szCs w:val="32"/>
     </w:rPr>
   </w:style>
+  <w:style w:type="paragraph" w:styleId="Heading2">
+    <w:name w:val="heading 2"/>
+    <w:basedOn w:val="Normal"/>
+    <w:next w:val="Normal"/>
+    <w:link w:val="Heading2Char"/>
+    <w:uiPriority w:val="9"/>
+    <w:unhideWhenUsed/>
+    <w:qFormat/>
+    <w:rsid w:val="008C445E"/>
+    <w:pPr>
+      <w:keepNext/>
+      <w:keepLines/>
+      <w:spacing w:before="40" w:after="0"/>
+      <w:outlineLvl w:val="1"/>
+    </w:pPr>
+    <w:rPr>
+      <w:rFonts w:asciiTheme="majorHAnsi" w:eastAsiaTheme="majorEastAsia" w:hAnsiTheme="majorHAnsi" w:cstheme="majorBidi"/>
+      <w:color w:val="2E74B5" w:themeColor="accent1" w:themeShade="BF"/>
+      <w:sz w:val="26"/>
+      <w:szCs w:val="26"/>
+    </w:rPr>
+  </w:style>
+  <w:style w:type="paragraph" w:styleId="Heading3">
+    <w:name w:val="heading 3"/>
+    <w:basedOn w:val="Normal"/>
+    <w:next w:val="Normal"/>
+    <w:link w:val="Heading3Char"/>
+    <w:uiPriority w:val="9"/>
+    <w:unhideWhenUsed/>
+    <w:qFormat/>
+    <w:rsid w:val="008C445E"/>
+    <w:pPr>
+      <w:keepNext/>
+      <w:keepLines/>
+      <w:spacing w:before="40" w:after="0"/>
+      <w:outlineLvl w:val="2"/>
+    </w:pPr>
+    <w:rPr>
+      <w:rFonts w:asciiTheme="majorHAnsi" w:eastAsiaTheme="majorEastAsia" w:hAnsiTheme="majorHAnsi" w:cstheme="majorBidi"/>
+      <w:color w:val="1F4D78" w:themeColor="accent1" w:themeShade="7F"/>
+      <w:sz w:val="24"/>
+      <w:szCs w:val="24"/>
+    </w:rPr>
+  </w:style>
   <w:style w:type="character" w:default="1" w:styleId="DefaultParagraphFont">
     <w:name w:val="Default Paragraph Font"/>
     <w:uiPriority w:val="1"/>
@@ -650,6 +919,43 @@
       <w:sz w:val="32"/>
       <w:szCs w:val="32"/>
     </w:rPr>
+  </w:style>
+  <w:style w:type="character" w:customStyle="1" w:styleId="Heading2Char">
+    <w:name w:val="Heading 2 Char"/>
+    <w:basedOn w:val="DefaultParagraphFont"/>
+    <w:link w:val="Heading2"/>
+    <w:uiPriority w:val="9"/>
+    <w:rsid w:val="008C445E"/>
+    <w:rPr>
+      <w:rFonts w:asciiTheme="majorHAnsi" w:eastAsiaTheme="majorEastAsia" w:hAnsiTheme="majorHAnsi" w:cstheme="majorBidi"/>
+      <w:color w:val="2E74B5" w:themeColor="accent1" w:themeShade="BF"/>
+      <w:sz w:val="26"/>
+      <w:szCs w:val="26"/>
+    </w:rPr>
+  </w:style>
+  <w:style w:type="character" w:customStyle="1" w:styleId="Heading3Char">
+    <w:name w:val="Heading 3 Char"/>
+    <w:basedOn w:val="DefaultParagraphFont"/>
+    <w:link w:val="Heading3"/>
+    <w:uiPriority w:val="9"/>
+    <w:rsid w:val="008C445E"/>
+    <w:rPr>
+      <w:rFonts w:asciiTheme="majorHAnsi" w:eastAsiaTheme="majorEastAsia" w:hAnsiTheme="majorHAnsi" w:cstheme="majorBidi"/>
+      <w:color w:val="1F4D78" w:themeColor="accent1" w:themeShade="7F"/>
+      <w:sz w:val="24"/>
+      <w:szCs w:val="24"/>
+    </w:rPr>
+  </w:style>
+  <w:style w:type="paragraph" w:styleId="ListParagraph">
+    <w:name w:val="List Paragraph"/>
+    <w:basedOn w:val="Normal"/>
+    <w:uiPriority w:val="34"/>
+    <w:qFormat/>
+    <w:rsid w:val="001443C9"/>
+    <w:pPr>
+      <w:ind w:left="720"/>
+      <w:contextualSpacing/>
+    </w:pPr>
   </w:style>
 </w:styles>
 </file>

</xml_diff>

<commit_message>
Added first draft of 'Previous Work'
Discussion of CCS's and their relation to rateMyClass;
Discussion of any identical/very similar products;
</commit_message>
<xml_diff>
--- a/Documentation/Introduction & Background.docx
+++ b/Documentation/Introduction & Background.docx
@@ -11,6 +11,7 @@
         <w:t>Introduction</w:t>
       </w:r>
     </w:p>
+    <w:p/>
     <w:p>
       <w:pPr>
         <w:spacing w:after="0" w:line="240" w:lineRule="auto"/>
@@ -117,6 +118,7 @@
         <w:t>Background</w:t>
       </w:r>
     </w:p>
+    <w:p/>
     <w:p>
       <w:pPr>
         <w:spacing w:after="0" w:line="240" w:lineRule="auto"/>
@@ -283,8 +285,110 @@
         <w:pStyle w:val="ListParagraph"/>
         <w:numPr>
           <w:ilvl w:val="0"/>
-          <w:numId w:val="1"/>
+          <w:numId w:val="2"/>
         </w:numPr>
+        <w:spacing w:after="0" w:line="240" w:lineRule="auto"/>
+      </w:pPr>
+      <w:r>
+        <w:t>…</w:t>
+      </w:r>
+    </w:p>
+    <w:p>
+      <w:pPr>
+        <w:spacing w:after="0" w:line="240" w:lineRule="auto"/>
+      </w:pPr>
+    </w:p>
+    <w:p>
+      <w:pPr>
+        <w:spacing w:after="0" w:line="240" w:lineRule="auto"/>
+      </w:pPr>
+      <w:r>
+        <w:t xml:space="preserve">The main difference between </w:t>
+      </w:r>
+      <w:proofErr w:type="spellStart"/>
+      <w:r>
+        <w:t>rateMyClass</w:t>
+      </w:r>
+      <w:proofErr w:type="spellEnd"/>
+      <w:r>
+        <w:t xml:space="preserve"> and the traditional CCS is that, while CCS’s are more geared towards live feedback and dynamic lecture content (with increased student engagement the priority), </w:t>
+      </w:r>
+      <w:proofErr w:type="spellStart"/>
+      <w:r>
+        <w:t>rateMyClass</w:t>
+      </w:r>
+      <w:proofErr w:type="spellEnd"/>
+      <w:r>
+        <w:t xml:space="preserve"> is a more static, narrowly-focused mechanism, with feedback being given only </w:t>
+      </w:r>
+      <w:r>
+        <w:lastRenderedPageBreak/>
+        <w:t xml:space="preserve">after the conclusion of classes; the main rationale being that lecturers can gain valuable insight which allows them to make improvements to these classes. The </w:t>
+      </w:r>
+      <w:proofErr w:type="spellStart"/>
+      <w:r>
+        <w:t>rateMyClass</w:t>
+      </w:r>
+      <w:proofErr w:type="spellEnd"/>
+      <w:r>
+        <w:t xml:space="preserve"> app is primarily for the benefit of lecturers, unlike the CCS.</w:t>
+      </w:r>
+      <w:r>
+        <w:t xml:space="preserve"> </w:t>
+      </w:r>
+    </w:p>
+    <w:p>
+      <w:pPr>
+        <w:spacing w:after="0" w:line="240" w:lineRule="auto"/>
+      </w:pPr>
+    </w:p>
+    <w:p>
+      <w:pPr>
+        <w:spacing w:after="0" w:line="240" w:lineRule="auto"/>
+      </w:pPr>
+      <w:r>
+        <w:t xml:space="preserve">As regards systems which more closely mirror the functionality and rationale of </w:t>
+      </w:r>
+      <w:proofErr w:type="spellStart"/>
+      <w:r>
+        <w:t>rateMyClass</w:t>
+      </w:r>
+      <w:proofErr w:type="spellEnd"/>
+      <w:r>
+        <w:t xml:space="preserve">, there are no doubt many </w:t>
+      </w:r>
+      <w:r>
+        <w:t xml:space="preserve">real-world </w:t>
+      </w:r>
+      <w:r>
+        <w:t xml:space="preserve">examples, but, in terms of documented commercial solutions, </w:t>
+      </w:r>
+      <w:r>
+        <w:t xml:space="preserve">it appears </w:t>
+      </w:r>
+      <w:r>
+        <w:t xml:space="preserve">there are </w:t>
+      </w:r>
+      <w:r>
+        <w:t>no</w:t>
+      </w:r>
+      <w:r>
+        <w:t xml:space="preserve"> systems</w:t>
+      </w:r>
+      <w:r>
+        <w:t xml:space="preserve"> which are really comparable</w:t>
+      </w:r>
+      <w:r>
+        <w:t>.</w:t>
+      </w:r>
+    </w:p>
+    <w:p>
+      <w:pPr>
+        <w:spacing w:after="0" w:line="240" w:lineRule="auto"/>
+      </w:pPr>
+    </w:p>
+    <w:p>
+      <w:pPr>
         <w:spacing w:after="0" w:line="240" w:lineRule="auto"/>
       </w:pPr>
       <w:bookmarkStart w:id="0" w:name="_GoBack"/>
@@ -415,8 +519,124 @@
       </w:rPr>
     </w:lvl>
   </w:abstractNum>
+  <w:abstractNum w:abstractNumId="1">
+    <w:nsid w:val="515D20B3"/>
+    <w:multiLevelType w:val="hybridMultilevel"/>
+    <w:tmpl w:val="3C46B952"/>
+    <w:lvl w:ilvl="0" w:tplc="08090001">
+      <w:start w:val="1"/>
+      <w:numFmt w:val="bullet"/>
+      <w:lvlText w:val=""/>
+      <w:lvlJc w:val="left"/>
+      <w:pPr>
+        <w:ind w:left="720" w:hanging="360"/>
+      </w:pPr>
+      <w:rPr>
+        <w:rFonts w:ascii="Symbol" w:hAnsi="Symbol" w:hint="default"/>
+      </w:rPr>
+    </w:lvl>
+    <w:lvl w:ilvl="1" w:tplc="08090003" w:tentative="1">
+      <w:start w:val="1"/>
+      <w:numFmt w:val="bullet"/>
+      <w:lvlText w:val="o"/>
+      <w:lvlJc w:val="left"/>
+      <w:pPr>
+        <w:ind w:left="1440" w:hanging="360"/>
+      </w:pPr>
+      <w:rPr>
+        <w:rFonts w:ascii="Courier New" w:hAnsi="Courier New" w:cs="Courier New" w:hint="default"/>
+      </w:rPr>
+    </w:lvl>
+    <w:lvl w:ilvl="2" w:tplc="08090005" w:tentative="1">
+      <w:start w:val="1"/>
+      <w:numFmt w:val="bullet"/>
+      <w:lvlText w:val=""/>
+      <w:lvlJc w:val="left"/>
+      <w:pPr>
+        <w:ind w:left="2160" w:hanging="360"/>
+      </w:pPr>
+      <w:rPr>
+        <w:rFonts w:ascii="Wingdings" w:hAnsi="Wingdings" w:hint="default"/>
+      </w:rPr>
+    </w:lvl>
+    <w:lvl w:ilvl="3" w:tplc="08090001" w:tentative="1">
+      <w:start w:val="1"/>
+      <w:numFmt w:val="bullet"/>
+      <w:lvlText w:val=""/>
+      <w:lvlJc w:val="left"/>
+      <w:pPr>
+        <w:ind w:left="2880" w:hanging="360"/>
+      </w:pPr>
+      <w:rPr>
+        <w:rFonts w:ascii="Symbol" w:hAnsi="Symbol" w:hint="default"/>
+      </w:rPr>
+    </w:lvl>
+    <w:lvl w:ilvl="4" w:tplc="08090003" w:tentative="1">
+      <w:start w:val="1"/>
+      <w:numFmt w:val="bullet"/>
+      <w:lvlText w:val="o"/>
+      <w:lvlJc w:val="left"/>
+      <w:pPr>
+        <w:ind w:left="3600" w:hanging="360"/>
+      </w:pPr>
+      <w:rPr>
+        <w:rFonts w:ascii="Courier New" w:hAnsi="Courier New" w:cs="Courier New" w:hint="default"/>
+      </w:rPr>
+    </w:lvl>
+    <w:lvl w:ilvl="5" w:tplc="08090005" w:tentative="1">
+      <w:start w:val="1"/>
+      <w:numFmt w:val="bullet"/>
+      <w:lvlText w:val=""/>
+      <w:lvlJc w:val="left"/>
+      <w:pPr>
+        <w:ind w:left="4320" w:hanging="360"/>
+      </w:pPr>
+      <w:rPr>
+        <w:rFonts w:ascii="Wingdings" w:hAnsi="Wingdings" w:hint="default"/>
+      </w:rPr>
+    </w:lvl>
+    <w:lvl w:ilvl="6" w:tplc="08090001" w:tentative="1">
+      <w:start w:val="1"/>
+      <w:numFmt w:val="bullet"/>
+      <w:lvlText w:val=""/>
+      <w:lvlJc w:val="left"/>
+      <w:pPr>
+        <w:ind w:left="5040" w:hanging="360"/>
+      </w:pPr>
+      <w:rPr>
+        <w:rFonts w:ascii="Symbol" w:hAnsi="Symbol" w:hint="default"/>
+      </w:rPr>
+    </w:lvl>
+    <w:lvl w:ilvl="7" w:tplc="08090003" w:tentative="1">
+      <w:start w:val="1"/>
+      <w:numFmt w:val="bullet"/>
+      <w:lvlText w:val="o"/>
+      <w:lvlJc w:val="left"/>
+      <w:pPr>
+        <w:ind w:left="5760" w:hanging="360"/>
+      </w:pPr>
+      <w:rPr>
+        <w:rFonts w:ascii="Courier New" w:hAnsi="Courier New" w:cs="Courier New" w:hint="default"/>
+      </w:rPr>
+    </w:lvl>
+    <w:lvl w:ilvl="8" w:tplc="08090005" w:tentative="1">
+      <w:start w:val="1"/>
+      <w:numFmt w:val="bullet"/>
+      <w:lvlText w:val=""/>
+      <w:lvlJc w:val="left"/>
+      <w:pPr>
+        <w:ind w:left="6480" w:hanging="360"/>
+      </w:pPr>
+      <w:rPr>
+        <w:rFonts w:ascii="Wingdings" w:hAnsi="Wingdings" w:hint="default"/>
+      </w:rPr>
+    </w:lvl>
+  </w:abstractNum>
   <w:num w:numId="1">
     <w:abstractNumId w:val="0"/>
+  </w:num>
+  <w:num w:numId="2">
+    <w:abstractNumId w:val="1"/>
   </w:num>
 </w:numbering>
 </file>

</xml_diff>

<commit_message>
Fixed document formatting and refined user stories
Removed erroneous newlines;
Fixed punctuation errors;
Removed and added user stories;
Amended user stories;
</commit_message>
<xml_diff>
--- a/Documentation/Introduction & Background.docx
+++ b/Documentation/Introduction & Background.docx
@@ -23,50 +23,13 @@
         <w:t>will be a continuation of</w:t>
       </w:r>
       <w:r>
-        <w:t xml:space="preserve"> earlier rateMyLab work by the School of </w:t>
-      </w:r>
-    </w:p>
-    <w:p>
-      <w:pPr>
-        <w:spacing w:after="0" w:line="240" w:lineRule="auto"/>
-      </w:pPr>
-      <w:r>
-        <w:t xml:space="preserve">Computing: it would allow </w:t>
+        <w:t xml:space="preserve"> earlier rateMyLab work by the School of Computing: it would allow </w:t>
       </w:r>
       <w:r>
         <w:t>for further development of</w:t>
       </w:r>
       <w:r>
-        <w:t xml:space="preserve"> an app for Android tablets that would be </w:t>
-      </w:r>
-    </w:p>
-    <w:p>
-      <w:pPr>
-        <w:spacing w:after="0" w:line="240" w:lineRule="auto"/>
-      </w:pPr>
-      <w:proofErr w:type="gramStart"/>
-      <w:r>
-        <w:t>placed</w:t>
-      </w:r>
-      <w:proofErr w:type="gramEnd"/>
-      <w:r>
-        <w:t xml:space="preserve"> in student labs/lecture theatres to gather from students: (1) end-of-class ratings; </w:t>
-      </w:r>
-    </w:p>
-    <w:p>
-      <w:pPr>
-        <w:spacing w:after="0" w:line="240" w:lineRule="auto"/>
-      </w:pPr>
-      <w:r>
-        <w:t xml:space="preserve">(2) </w:t>
-      </w:r>
-      <w:proofErr w:type="gramStart"/>
-      <w:r>
-        <w:t>text</w:t>
-      </w:r>
-      <w:proofErr w:type="gramEnd"/>
-      <w:r>
-        <w:t xml:space="preserve"> comments; (3) (pos</w:t>
+        <w:t xml:space="preserve"> an app for Android tablets that would be placed in student labs/lecture theatres to gather from students: (1) end-of-class ratings; (2) text comments; (3) (pos</w:t>
       </w:r>
       <w:r>
         <w:t xml:space="preserve">sibly) attendance information. </w:t>
@@ -124,20 +87,7 @@
         <w:spacing w:after="0" w:line="240" w:lineRule="auto"/>
       </w:pPr>
       <w:r>
-        <w:t xml:space="preserve">Student feedback is an important tool that benefits all contributors to a lecture or lab </w:t>
-      </w:r>
-    </w:p>
-    <w:p>
-      <w:pPr>
-        <w:spacing w:after="0" w:line="240" w:lineRule="auto"/>
-      </w:pPr>
-      <w:proofErr w:type="gramStart"/>
-      <w:r>
-        <w:t>class</w:t>
-      </w:r>
-      <w:proofErr w:type="gramEnd"/>
-      <w:r>
-        <w:t>: (</w:t>
+        <w:t>Student feedback is an important tool that benefits all contributors to a lecture or lab class: (</w:t>
       </w:r>
       <w:proofErr w:type="spellStart"/>
       <w:r>
@@ -145,46 +95,7 @@
       </w:r>
       <w:proofErr w:type="spellEnd"/>
       <w:r>
-        <w:t xml:space="preserve">) giving students a mechanism to report their assessment of the class in question </w:t>
-      </w:r>
-    </w:p>
-    <w:p>
-      <w:pPr>
-        <w:spacing w:after="0" w:line="240" w:lineRule="auto"/>
-      </w:pPr>
-      <w:proofErr w:type="gramStart"/>
-      <w:r>
-        <w:t>and</w:t>
-      </w:r>
-      <w:proofErr w:type="gramEnd"/>
-      <w:r>
-        <w:t xml:space="preserve"> thereby influence related classes and (ii) helping lecturers to identify and tackle </w:t>
-      </w:r>
-    </w:p>
-    <w:p>
-      <w:pPr>
-        <w:spacing w:after="0" w:line="240" w:lineRule="auto"/>
-      </w:pPr>
-      <w:proofErr w:type="gramStart"/>
-      <w:r>
-        <w:t>issues</w:t>
-      </w:r>
-      <w:proofErr w:type="gramEnd"/>
-      <w:r>
-        <w:t xml:space="preserve"> experienced by their students and thereby subsequently develop the curriculum </w:t>
-      </w:r>
-    </w:p>
-    <w:p>
-      <w:pPr>
-        <w:spacing w:after="0" w:line="240" w:lineRule="auto"/>
-      </w:pPr>
-      <w:proofErr w:type="gramStart"/>
-      <w:r>
-        <w:t>accordingly</w:t>
-      </w:r>
-      <w:proofErr w:type="gramEnd"/>
-      <w:r>
-        <w:t>.</w:t>
+        <w:t>) giving students a mechanism to report their assessment of the class in question and thereby influence related classes and (ii) helping lecturers to identify and tackle issues experienced by their students and thereby subsequently develop the curriculum accordingly.</w:t>
       </w:r>
     </w:p>
     <w:p>
@@ -272,7 +183,15 @@
         <w:spacing w:after="0" w:line="240" w:lineRule="auto"/>
       </w:pPr>
       <w:r>
-        <w:t>Some examples of CCS’s are:</w:t>
+        <w:t xml:space="preserve">Some examples of </w:t>
+      </w:r>
+      <w:r>
+        <w:t>CCS</w:t>
+      </w:r>
+      <w:bookmarkStart w:id="0" w:name="_GoBack"/>
+      <w:bookmarkEnd w:id="0"/>
+      <w:r>
+        <w:t>s are:</w:t>
       </w:r>
     </w:p>
     <w:p>
@@ -319,11 +238,11 @@
       </w:r>
       <w:proofErr w:type="spellEnd"/>
       <w:r>
-        <w:t xml:space="preserve"> is a more static, narrowly-focused mechanism, with feedback being given only </w:t>
+        <w:t xml:space="preserve"> is a more static, narrowly-focused mechanism, with feedback being given only after the conclusion of classes; the main rationale being that lecturers can gain valuable insight </w:t>
       </w:r>
       <w:r>
         <w:lastRenderedPageBreak/>
-        <w:t xml:space="preserve">after the conclusion of classes; the main rationale being that lecturers can gain valuable insight which allows them to make improvements to these classes. The </w:t>
+        <w:t xml:space="preserve">which allows them to make improvements to these classes. The </w:t>
       </w:r>
       <w:proofErr w:type="spellStart"/>
       <w:r>
@@ -391,8 +310,6 @@
       <w:pPr>
         <w:spacing w:after="0" w:line="240" w:lineRule="auto"/>
       </w:pPr>
-      <w:bookmarkStart w:id="0" w:name="_GoBack"/>
-      <w:bookmarkEnd w:id="0"/>
     </w:p>
     <w:sectPr>
       <w:pgSz w:w="11906" w:h="16838"/>
@@ -1439,4 +1356,16 @@
     </a:ext>
   </a:extLst>
 </a:theme>
+</file>
+
+<file path=customXml/item1.xml><?xml version="1.0" encoding="utf-8"?>
+<b:Sources xmlns:b="http://schemas.openxmlformats.org/officeDocument/2006/bibliography" xmlns="http://schemas.openxmlformats.org/officeDocument/2006/bibliography" SelectedStyle="\APASixthEditionOfficeOnline.xsl" StyleName="APA" Version="6"/>
+</file>
+
+<file path=customXml/itemProps1.xml><?xml version="1.0" encoding="utf-8"?>
+<ds:datastoreItem xmlns:ds="http://schemas.openxmlformats.org/officeDocument/2006/customXml" ds:itemID="{68EAAF9B-9A8F-4E8D-8519-20C51EE57EB2}">
+  <ds:schemaRefs>
+    <ds:schemaRef ds:uri="http://schemas.openxmlformats.org/officeDocument/2006/bibliography"/>
+  </ds:schemaRefs>
+</ds:datastoreItem>
 </file>
</xml_diff>